<commit_message>
Updated RS-5 with monthly scans saved to Amazon S3
</commit_message>
<xml_diff>
--- a/docx/RA.docx
+++ b/docx/RA.docx
@@ -6,7 +6,7 @@
       <w:pPr>
         <w:pStyle w:val="Heading1"/>
       </w:pPr>
-      <w:bookmarkStart w:id="20" w:name="reusable-component-library-system-security-plan"/>
+      <w:bookmarkStart w:id="20" w:name="X4569eb5fcd13585a93b272e0a5ded52ee0dd8ee"/>
       <w:r>
         <w:t xml:space="preserve">Reusable Component Library System Security Plan</w:t>
       </w:r>
@@ -36,7 +36,7 @@
       <w:pPr>
         <w:pStyle w:val="Heading3"/>
       </w:pPr>
-      <w:bookmarkStart w:id="23" w:name="ra-1-risk-assessment-policy-and-procedures"/>
+      <w:bookmarkStart w:id="23" w:name="Xd264e707adca9bee2575449d6bf38ee8c2b51f0"/>
       <w:r>
         <w:t xml:space="preserve">RA-1: Risk Assessment Policy And Procedures</w:t>
       </w:r>
@@ -53,7 +53,7 @@
         <w:t xml:space="preserve">The organization:</w:t>
       </w:r>
       <w:r>
-        <w:br w:type="textWrapping"/>
+        <w:br/>
       </w:r>
       <w:r>
         <w:rPr>
@@ -62,7 +62,7 @@
         <w:t xml:space="preserve">  a.  Develops, documents, and disseminates to [Assignment: organization-defined</w:t>
       </w:r>
       <w:r>
-        <w:br w:type="textWrapping"/>
+        <w:br/>
       </w:r>
       <w:r>
         <w:rPr>
@@ -71,7 +71,7 @@
         <w:t xml:space="preserve">personnel or roles]:</w:t>
       </w:r>
       <w:r>
-        <w:br w:type="textWrapping"/>
+        <w:br/>
       </w:r>
       <w:r>
         <w:rPr>
@@ -80,7 +80,7 @@
         <w:t xml:space="preserve">    1.  A risk assessment policy that addresses purpose, scope, roles, responsibilities,</w:t>
       </w:r>
       <w:r>
-        <w:br w:type="textWrapping"/>
+        <w:br/>
       </w:r>
       <w:r>
         <w:rPr>
@@ -89,7 +89,7 @@
         <w:t xml:space="preserve">management commitment, coordination among organizational entities, and compliance; and</w:t>
       </w:r>
       <w:r>
-        <w:br w:type="textWrapping"/>
+        <w:br/>
       </w:r>
       <w:r>
         <w:rPr>
@@ -98,7 +98,7 @@
         <w:t xml:space="preserve">    2.  Procedures to facilitate the implementation of the risk assessment policy</w:t>
       </w:r>
       <w:r>
-        <w:br w:type="textWrapping"/>
+        <w:br/>
       </w:r>
       <w:r>
         <w:rPr>
@@ -107,7 +107,7 @@
         <w:t xml:space="preserve">and associated risk assessment controls; and</w:t>
       </w:r>
       <w:r>
-        <w:br w:type="textWrapping"/>
+        <w:br/>
       </w:r>
       <w:r>
         <w:rPr>
@@ -116,7 +116,7 @@
         <w:t xml:space="preserve">  b.  Reviews and updates the current:</w:t>
       </w:r>
       <w:r>
-        <w:br w:type="textWrapping"/>
+        <w:br/>
       </w:r>
       <w:r>
         <w:rPr>
@@ -125,7 +125,7 @@
         <w:t xml:space="preserve">    1.  Risk assessment policy [Assignment: organization-defined frequency]; and</w:t>
       </w:r>
       <w:r>
-        <w:br w:type="textWrapping"/>
+        <w:br/>
       </w:r>
       <w:r>
         <w:rPr>
@@ -256,7 +256,7 @@
         <w:t xml:space="preserve">The organization:</w:t>
       </w:r>
       <w:r>
-        <w:br w:type="textWrapping"/>
+        <w:br/>
       </w:r>
       <w:r>
         <w:rPr>
@@ -265,7 +265,7 @@
         <w:t xml:space="preserve">  a.  Categorizes information and the information system in accordance with applicable</w:t>
       </w:r>
       <w:r>
-        <w:br w:type="textWrapping"/>
+        <w:br/>
       </w:r>
       <w:r>
         <w:rPr>
@@ -274,7 +274,7 @@
         <w:t xml:space="preserve">federal laws, Executive Orders, directives, policies, regulations, standards, and guidance;</w:t>
       </w:r>
       <w:r>
-        <w:br w:type="textWrapping"/>
+        <w:br/>
       </w:r>
       <w:r>
         <w:rPr>
@@ -283,7 +283,7 @@
         <w:t xml:space="preserve">  b.  Documents the security categorization results (including supporting rationale)</w:t>
       </w:r>
       <w:r>
-        <w:br w:type="textWrapping"/>
+        <w:br/>
       </w:r>
       <w:r>
         <w:rPr>
@@ -292,7 +292,7 @@
         <w:t xml:space="preserve">in the security plan for the information system; and</w:t>
       </w:r>
       <w:r>
-        <w:br w:type="textWrapping"/>
+        <w:br/>
       </w:r>
       <w:r>
         <w:rPr>
@@ -301,7 +301,7 @@
         <w:t xml:space="preserve">  c.  Ensures that the authorizing official or authorizing official designated</w:t>
       </w:r>
       <w:r>
-        <w:br w:type="textWrapping"/>
+        <w:br/>
       </w:r>
       <w:r>
         <w:rPr>
@@ -432,7 +432,7 @@
         <w:t xml:space="preserve">The organization:</w:t>
       </w:r>
       <w:r>
-        <w:br w:type="textWrapping"/>
+        <w:br/>
       </w:r>
       <w:r>
         <w:rPr>
@@ -441,7 +441,7 @@
         <w:t xml:space="preserve">  a.  Conducts an assessment of risk, including the likelihood and magnitude of</w:t>
       </w:r>
       <w:r>
-        <w:br w:type="textWrapping"/>
+        <w:br/>
       </w:r>
       <w:r>
         <w:rPr>
@@ -450,7 +450,7 @@
         <w:t xml:space="preserve">harm, from the unauthorized access, use, disclosure, disruption, modification, or destruction of the information system and the information it processes, stores, or transmits;</w:t>
       </w:r>
       <w:r>
-        <w:br w:type="textWrapping"/>
+        <w:br/>
       </w:r>
       <w:r>
         <w:rPr>
@@ -459,7 +459,7 @@
         <w:t xml:space="preserve">  b.  Documents risk assessment results in [Selection: security plan; risk assessment</w:t>
       </w:r>
       <w:r>
-        <w:br w:type="textWrapping"/>
+        <w:br/>
       </w:r>
       <w:r>
         <w:rPr>
@@ -468,7 +468,7 @@
         <w:t xml:space="preserve">report; [Assignment: organization-defined document]];</w:t>
       </w:r>
       <w:r>
-        <w:br w:type="textWrapping"/>
+        <w:br/>
       </w:r>
       <w:r>
         <w:rPr>
@@ -477,7 +477,7 @@
         <w:t xml:space="preserve">  c.  Reviews risk assessment results [Assignment: organization-defined frequency];</w:t>
       </w:r>
       <w:r>
-        <w:br w:type="textWrapping"/>
+        <w:br/>
       </w:r>
       <w:r>
         <w:rPr>
@@ -486,7 +486,7 @@
         <w:t xml:space="preserve">  d.  Disseminates risk assessment results to [Assignment: organization-defined</w:t>
       </w:r>
       <w:r>
-        <w:br w:type="textWrapping"/>
+        <w:br/>
       </w:r>
       <w:r>
         <w:rPr>
@@ -495,7 +495,7 @@
         <w:t xml:space="preserve">personnel or roles]; and</w:t>
       </w:r>
       <w:r>
-        <w:br w:type="textWrapping"/>
+        <w:br/>
       </w:r>
       <w:r>
         <w:rPr>
@@ -504,7 +504,7 @@
         <w:t xml:space="preserve">  e.  Updates the risk assessment [Assignment: organization-defined frequency]</w:t>
       </w:r>
       <w:r>
-        <w:br w:type="textWrapping"/>
+        <w:br/>
       </w:r>
       <w:r>
         <w:rPr>
@@ -696,424 +696,436 @@
     </w:p>
     <w:p>
       <w:pPr>
+        <w:numPr>
+          <w:ilvl w:val="0"/>
+          <w:numId w:val="1001"/>
+        </w:numPr>
         <w:pStyle w:val="Compact"/>
+      </w:pPr>
+      <w:r>
+        <w:t xml:space="preserve">Changing authentication or access control implementations;</w:t>
+      </w:r>
+    </w:p>
+    <w:p>
+      <w:pPr>
         <w:numPr>
+          <w:ilvl w:val="0"/>
           <w:numId w:val="1001"/>
+        </w:numPr>
+        <w:pStyle w:val="Compact"/>
+      </w:pPr>
+      <w:r>
+        <w:t xml:space="preserve">Changing storage implementations;</w:t>
+      </w:r>
+    </w:p>
+    <w:p>
+      <w:pPr>
+        <w:numPr>
           <w:ilvl w:val="0"/>
+          <w:numId w:val="1001"/>
         </w:numPr>
-      </w:pPr>
-      <w:r>
-        <w:t xml:space="preserve">Changing authentication or access control implementations;</w:t>
-      </w:r>
-    </w:p>
-    <w:p>
-      <w:pPr>
         <w:pStyle w:val="Compact"/>
+      </w:pPr>
+      <w:r>
+        <w:t xml:space="preserve">Changing a COTS product to another product;</w:t>
+      </w:r>
+    </w:p>
+    <w:p>
+      <w:pPr>
         <w:numPr>
+          <w:ilvl w:val="0"/>
           <w:numId w:val="1001"/>
+        </w:numPr>
+        <w:pStyle w:val="Compact"/>
+      </w:pPr>
+      <w:r>
+        <w:t xml:space="preserve">Changing the backup mechanisms and process; and,</w:t>
+      </w:r>
+    </w:p>
+    <w:p>
+      <w:pPr>
+        <w:numPr>
           <w:ilvl w:val="0"/>
+          <w:numId w:val="1001"/>
         </w:numPr>
-      </w:pPr>
-      <w:r>
-        <w:t xml:space="preserve">Changing storage implementations;</w:t>
-      </w:r>
-    </w:p>
-    <w:p>
-      <w:pPr>
         <w:pStyle w:val="Compact"/>
+      </w:pPr>
+      <w:r>
+        <w:t xml:space="preserve">Adding new interconnections to an outside service provide.</w:t>
+      </w:r>
+    </w:p>
+    <w:p>
+      <w:pPr>
+        <w:pStyle w:val="Heading3"/>
+      </w:pPr>
+      <w:bookmarkStart w:id="46" w:name="ra-5-vulnerability-scanning"/>
+      <w:r>
+        <w:t xml:space="preserve">RA-5: Vulnerability Scanning</w:t>
+      </w:r>
+      <w:bookmarkEnd w:id="46"/>
+    </w:p>
+    <w:p>
+      <w:pPr>
+        <w:pStyle w:val="SourceCode"/>
+      </w:pPr>
+      <w:r>
+        <w:rPr>
+          <w:rStyle w:val="VerbatimChar"/>
+        </w:rPr>
+        <w:t xml:space="preserve">The organization:</w:t>
+      </w:r>
+      <w:r>
+        <w:br/>
+      </w:r>
+      <w:r>
+        <w:rPr>
+          <w:rStyle w:val="VerbatimChar"/>
+        </w:rPr>
+        <w:t xml:space="preserve">  a.  Scans for vulnerabilities in the information system and hosted applications</w:t>
+      </w:r>
+      <w:r>
+        <w:br/>
+      </w:r>
+      <w:r>
+        <w:rPr>
+          <w:rStyle w:val="VerbatimChar"/>
+        </w:rPr>
+        <w:t xml:space="preserve">[Assignment: organization-defined frequency and/or randomly in accordance with organization-defined process] and when new vulnerabilities potentially affecting the system/applications are identified and reported;</w:t>
+      </w:r>
+      <w:r>
+        <w:br/>
+      </w:r>
+      <w:r>
+        <w:rPr>
+          <w:rStyle w:val="VerbatimChar"/>
+        </w:rPr>
+        <w:t xml:space="preserve">  b.  Employs vulnerability scanning tools and techniques that facilitate interoperability</w:t>
+      </w:r>
+      <w:r>
+        <w:br/>
+      </w:r>
+      <w:r>
+        <w:rPr>
+          <w:rStyle w:val="VerbatimChar"/>
+        </w:rPr>
+        <w:t xml:space="preserve">among tools and automate parts of the vulnerability management process by using standards for:</w:t>
+      </w:r>
+      <w:r>
+        <w:br/>
+      </w:r>
+      <w:r>
+        <w:rPr>
+          <w:rStyle w:val="VerbatimChar"/>
+        </w:rPr>
+        <w:t xml:space="preserve">    1.  Enumerating platforms, software flaws, and improper configurations;</w:t>
+      </w:r>
+      <w:r>
+        <w:br/>
+      </w:r>
+      <w:r>
+        <w:rPr>
+          <w:rStyle w:val="VerbatimChar"/>
+        </w:rPr>
+        <w:t xml:space="preserve">    2.  Formatting checklists and test procedures; and</w:t>
+      </w:r>
+      <w:r>
+        <w:br/>
+      </w:r>
+      <w:r>
+        <w:rPr>
+          <w:rStyle w:val="VerbatimChar"/>
+        </w:rPr>
+        <w:t xml:space="preserve">    3.  Measuring vulnerability impact;</w:t>
+      </w:r>
+      <w:r>
+        <w:br/>
+      </w:r>
+      <w:r>
+        <w:rPr>
+          <w:rStyle w:val="VerbatimChar"/>
+        </w:rPr>
+        <w:t xml:space="preserve">  c.  Analyzes vulnerability scan reports and results from security control assessments;</w:t>
+      </w:r>
+      <w:r>
+        <w:br/>
+      </w:r>
+      <w:r>
+        <w:rPr>
+          <w:rStyle w:val="VerbatimChar"/>
+        </w:rPr>
+        <w:t xml:space="preserve">  d.  Remediates legitimate vulnerabilities [Assignment: organization-defined</w:t>
+      </w:r>
+      <w:r>
+        <w:br/>
+      </w:r>
+      <w:r>
+        <w:rPr>
+          <w:rStyle w:val="VerbatimChar"/>
+        </w:rPr>
+        <w:t xml:space="preserve">response times] in accordance with an organizational assessment of risk; and</w:t>
+      </w:r>
+      <w:r>
+        <w:br/>
+      </w:r>
+      <w:r>
+        <w:rPr>
+          <w:rStyle w:val="VerbatimChar"/>
+        </w:rPr>
+        <w:t xml:space="preserve">  e.  Shares information obtained from the vulnerability scanning process and</w:t>
+      </w:r>
+      <w:r>
+        <w:br/>
+      </w:r>
+      <w:r>
+        <w:rPr>
+          <w:rStyle w:val="VerbatimChar"/>
+        </w:rPr>
+        <w:t xml:space="preserve">security control assessments with [Assignment: organization-defined personnel or roles] to help eliminate similar vulnerabilities in other information systems (i.e., systemic weaknesses or deficiencies).</w:t>
+      </w:r>
+    </w:p>
+    <w:p>
+      <w:pPr>
+        <w:pStyle w:val="FirstParagraph"/>
+      </w:pPr>
+      <w:r>
+        <w:rPr>
+          <w:b/>
+        </w:rPr>
+        <w:t xml:space="preserve">Status:</w:t>
+      </w:r>
+      <w:r>
+        <w:t xml:space="preserve"> </w:t>
+      </w:r>
+      <w:r>
+        <w:t xml:space="preserve">Complete</w:t>
+      </w:r>
+    </w:p>
+    <w:p>
+      <w:pPr>
+        <w:pStyle w:val="Heading5"/>
+      </w:pPr>
+      <w:bookmarkStart w:id="47" w:name="aws-1"/>
+      <w:r>
+        <w:t xml:space="preserve">AWS</w:t>
+      </w:r>
+      <w:bookmarkEnd w:id="47"/>
+    </w:p>
+    <w:p>
+      <w:pPr>
+        <w:pStyle w:val="FirstParagraph"/>
+      </w:pPr>
+      <w:r>
+        <w:t xml:space="preserve">The system partially inherits this control from the FedRAMP Provisional ATO granted to the AWS Cloud dated 1 May 2013 for the following: vulnerability scanning.</w:t>
+      </w:r>
+    </w:p>
+    <w:p>
+      <w:pPr>
+        <w:pStyle w:val="Heading5"/>
+      </w:pPr>
+      <w:bookmarkStart w:id="48" w:name="project-9"/>
+      <w:r>
+        <w:t xml:space="preserve">Project</w:t>
+      </w:r>
+      <w:bookmarkEnd w:id="48"/>
+    </w:p>
+    <w:p>
+      <w:pPr>
+        <w:pStyle w:val="FirstParagraph"/>
+      </w:pPr>
+      <w:r>
+        <w:t xml:space="preserve">The Project uses vulnerability scanning software to document and determine risks to the system. These scans are run monthly and the results of these scans are being used to inform changes to the system and verify that security controls are working correctly. These scans are used to document the current state of the system, and to analyze security trends as changes are made over time.</w:t>
+      </w:r>
+    </w:p>
+    <w:p>
+      <w:pPr>
+        <w:pStyle w:val="Heading4"/>
+      </w:pPr>
+      <w:bookmarkStart w:id="49" w:name="a-2"/>
+      <w:r>
+        <w:t xml:space="preserve">a</w:t>
+      </w:r>
+      <w:bookmarkEnd w:id="49"/>
+    </w:p>
+    <w:p>
+      <w:pPr>
+        <w:pStyle w:val="Heading5"/>
+      </w:pPr>
+      <w:bookmarkStart w:id="50" w:name="civicactions-1"/>
+      <w:r>
+        <w:t xml:space="preserve">CivicActions</w:t>
+      </w:r>
+      <w:bookmarkEnd w:id="50"/>
+    </w:p>
+    <w:p>
+      <w:pPr>
+        <w:pStyle w:val="FirstParagraph"/>
+      </w:pPr>
+      <w:r>
+        <w:t xml:space="preserve">CivicActions Operations uses vulnerability scanning software to document and determine risks to the system. Operating system and application vulnerability scans include:</w:t>
+      </w:r>
+    </w:p>
+    <w:p>
+      <w:pPr>
         <w:numPr>
-          <w:numId w:val="1001"/>
           <w:ilvl w:val="0"/>
+          <w:numId w:val="1002"/>
         </w:numPr>
-      </w:pPr>
-      <w:r>
-        <w:t xml:space="preserve">Changing a COTS product to another product;</w:t>
-      </w:r>
-    </w:p>
-    <w:p>
-      <w:pPr>
         <w:pStyle w:val="Compact"/>
+      </w:pPr>
+      <w:r>
+        <w:t xml:space="preserve">The CivicActions system environment employs the OpenSCAP scanner with the Red Hat STIG baseline to check for vulnerabilities.</w:t>
+      </w:r>
+    </w:p>
+    <w:p>
+      <w:pPr>
         <w:numPr>
-          <w:numId w:val="1001"/>
           <w:ilvl w:val="0"/>
+          <w:numId w:val="1002"/>
         </w:numPr>
-      </w:pPr>
-      <w:r>
-        <w:t xml:space="preserve">Changing the backup mechanisms and process; and,</w:t>
-      </w:r>
-    </w:p>
-    <w:p>
-      <w:pPr>
         <w:pStyle w:val="Compact"/>
+      </w:pPr>
+      <w:r>
+        <w:t xml:space="preserve">The CivicActions application environment is tested by the penetration tester OWASP ZAP, an open-source web application security scanner to report on needed updates based on known flaws.</w:t>
+      </w:r>
+    </w:p>
+    <w:p>
+      <w:pPr>
+        <w:pStyle w:val="FirstParagraph"/>
+      </w:pPr>
+      <w:r>
+        <w:t xml:space="preserve">CivicActions Operations has automated the process to perform the scans on a monthly basis. The resulting reports list vulnerabilities and rank them by severity. These reports are stored in Amazon S3 buckets and are used to inform changes to the system and verify that security controls are working correctly. These scans are used to document the current state of the system, and to analyze security trends as changes are made over time.</w:t>
+      </w:r>
+    </w:p>
+    <w:p>
+      <w:pPr>
+        <w:pStyle w:val="Heading4"/>
+      </w:pPr>
+      <w:bookmarkStart w:id="51" w:name="b-2"/>
+      <w:r>
+        <w:t xml:space="preserve">b</w:t>
+      </w:r>
+      <w:bookmarkEnd w:id="51"/>
+    </w:p>
+    <w:p>
+      <w:pPr>
+        <w:pStyle w:val="Heading5"/>
+      </w:pPr>
+      <w:bookmarkStart w:id="52" w:name="civicactions-2"/>
+      <w:r>
+        <w:t xml:space="preserve">CivicActions</w:t>
+      </w:r>
+      <w:bookmarkEnd w:id="52"/>
+    </w:p>
+    <w:p>
+      <w:pPr>
+        <w:pStyle w:val="FirstParagraph"/>
+      </w:pPr>
+      <w:r>
+        <w:t xml:space="preserve">CivicActions employs the automated vulnerability scanning tools OpenSCAP and OWASP ZAP which are interoperable with standard web browsers, the Open Source Ansible infrastructure provisioning system and other Open Source tools.</w:t>
+      </w:r>
+    </w:p>
+    <w:p>
+      <w:pPr>
+        <w:pStyle w:val="Heading4"/>
+      </w:pPr>
+      <w:bookmarkStart w:id="53" w:name="c-2"/>
+      <w:r>
+        <w:t xml:space="preserve">c</w:t>
+      </w:r>
+      <w:bookmarkEnd w:id="53"/>
+    </w:p>
+    <w:p>
+      <w:pPr>
+        <w:pStyle w:val="Heading5"/>
+      </w:pPr>
+      <w:bookmarkStart w:id="54" w:name="civicactions-3"/>
+      <w:r>
+        <w:t xml:space="preserve">CivicActions</w:t>
+      </w:r>
+      <w:bookmarkEnd w:id="54"/>
+    </w:p>
+    <w:p>
+      <w:pPr>
+        <w:pStyle w:val="FirstParagraph"/>
+      </w:pPr>
+      <w:r>
+        <w:t xml:space="preserve">The CivicActions Security Office reviews all vulnerabilities identified from automated scans and security assessments. Vulnerabilities found and deemed legitimate are assigned an impact rating and response time thought creation of an issue or ticket. The CivicActions Operations staff reviews current scans and compare with older scans to identify trends and to verify previous vulnerabilities have been mitigated.</w:t>
+      </w:r>
+    </w:p>
+    <w:p>
+      <w:pPr>
+        <w:pStyle w:val="Heading4"/>
+      </w:pPr>
+      <w:bookmarkStart w:id="55" w:name="d-1"/>
+      <w:r>
+        <w:t xml:space="preserve">d</w:t>
+      </w:r>
+      <w:bookmarkEnd w:id="55"/>
+    </w:p>
+    <w:p>
+      <w:pPr>
+        <w:pStyle w:val="Heading5"/>
+      </w:pPr>
+      <w:bookmarkStart w:id="56" w:name="civicactions-4"/>
+      <w:r>
+        <w:t xml:space="preserve">CivicActions</w:t>
+      </w:r>
+      <w:bookmarkEnd w:id="56"/>
+    </w:p>
+    <w:p>
+      <w:pPr>
+        <w:pStyle w:val="FirstParagraph"/>
+      </w:pPr>
+      <w:r>
+        <w:t xml:space="preserve">Identified and reported vulnerabilities are assigned an impact rating and response time by CivicActions’ Security and must be remediated according to the following time requirements:</w:t>
+      </w:r>
+    </w:p>
+    <w:p>
+      <w:pPr>
         <w:numPr>
-          <w:numId w:val="1001"/>
           <w:ilvl w:val="0"/>
+          <w:numId w:val="1003"/>
         </w:numPr>
-      </w:pPr>
-      <w:r>
-        <w:t xml:space="preserve">Adding new interconnections to an outside service provide.</w:t>
-      </w:r>
-    </w:p>
-    <w:p>
-      <w:pPr>
-        <w:pStyle w:val="Heading3"/>
-      </w:pPr>
-      <w:bookmarkStart w:id="46" w:name="ra-5-vulnerability-scanning"/>
-      <w:r>
-        <w:t xml:space="preserve">RA-5: Vulnerability Scanning</w:t>
-      </w:r>
-      <w:bookmarkEnd w:id="46"/>
-    </w:p>
-    <w:p>
-      <w:pPr>
-        <w:pStyle w:val="SourceCode"/>
-      </w:pPr>
-      <w:r>
-        <w:rPr>
-          <w:rStyle w:val="VerbatimChar"/>
-        </w:rPr>
-        <w:t xml:space="preserve">The organization:</w:t>
-      </w:r>
-      <w:r>
-        <w:br w:type="textWrapping"/>
-      </w:r>
-      <w:r>
-        <w:rPr>
-          <w:rStyle w:val="VerbatimChar"/>
-        </w:rPr>
-        <w:t xml:space="preserve">  a.  Scans for vulnerabilities in the information system and hosted applications</w:t>
-      </w:r>
-      <w:r>
-        <w:br w:type="textWrapping"/>
-      </w:r>
-      <w:r>
-        <w:rPr>
-          <w:rStyle w:val="VerbatimChar"/>
-        </w:rPr>
-        <w:t xml:space="preserve">[Assignment: organization-defined frequency and/or randomly in accordance with organization-defined process] and when new vulnerabilities potentially affecting the system/applications are identified and reported;</w:t>
-      </w:r>
-      <w:r>
-        <w:br w:type="textWrapping"/>
-      </w:r>
-      <w:r>
-        <w:rPr>
-          <w:rStyle w:val="VerbatimChar"/>
-        </w:rPr>
-        <w:t xml:space="preserve">  b.  Employs vulnerability scanning tools and techniques that facilitate interoperability</w:t>
-      </w:r>
-      <w:r>
-        <w:br w:type="textWrapping"/>
-      </w:r>
-      <w:r>
-        <w:rPr>
-          <w:rStyle w:val="VerbatimChar"/>
-        </w:rPr>
-        <w:t xml:space="preserve">among tools and automate parts of the vulnerability management process by using standards for:</w:t>
-      </w:r>
-      <w:r>
-        <w:br w:type="textWrapping"/>
-      </w:r>
-      <w:r>
-        <w:rPr>
-          <w:rStyle w:val="VerbatimChar"/>
-        </w:rPr>
-        <w:t xml:space="preserve">    1.  Enumerating platforms, software flaws, and improper configurations;</w:t>
-      </w:r>
-      <w:r>
-        <w:br w:type="textWrapping"/>
-      </w:r>
-      <w:r>
-        <w:rPr>
-          <w:rStyle w:val="VerbatimChar"/>
-        </w:rPr>
-        <w:t xml:space="preserve">    2.  Formatting checklists and test procedures; and</w:t>
-      </w:r>
-      <w:r>
-        <w:br w:type="textWrapping"/>
-      </w:r>
-      <w:r>
-        <w:rPr>
-          <w:rStyle w:val="VerbatimChar"/>
-        </w:rPr>
-        <w:t xml:space="preserve">    3.  Measuring vulnerability impact;</w:t>
-      </w:r>
-      <w:r>
-        <w:br w:type="textWrapping"/>
-      </w:r>
-      <w:r>
-        <w:rPr>
-          <w:rStyle w:val="VerbatimChar"/>
-        </w:rPr>
-        <w:t xml:space="preserve">  c.  Analyzes vulnerability scan reports and results from security control assessments;</w:t>
-      </w:r>
-      <w:r>
-        <w:br w:type="textWrapping"/>
-      </w:r>
-      <w:r>
-        <w:rPr>
-          <w:rStyle w:val="VerbatimChar"/>
-        </w:rPr>
-        <w:t xml:space="preserve">  d.  Remediates legitimate vulnerabilities [Assignment: organization-defined</w:t>
-      </w:r>
-      <w:r>
-        <w:br w:type="textWrapping"/>
-      </w:r>
-      <w:r>
-        <w:rPr>
-          <w:rStyle w:val="VerbatimChar"/>
-        </w:rPr>
-        <w:t xml:space="preserve">response times] in accordance with an organizational assessment of risk; and</w:t>
-      </w:r>
-      <w:r>
-        <w:br w:type="textWrapping"/>
-      </w:r>
-      <w:r>
-        <w:rPr>
-          <w:rStyle w:val="VerbatimChar"/>
-        </w:rPr>
-        <w:t xml:space="preserve">  e.  Shares information obtained from the vulnerability scanning process and</w:t>
-      </w:r>
-      <w:r>
-        <w:br w:type="textWrapping"/>
-      </w:r>
-      <w:r>
-        <w:rPr>
-          <w:rStyle w:val="VerbatimChar"/>
-        </w:rPr>
-        <w:t xml:space="preserve">security control assessments with [Assignment: organization-defined personnel or roles] to help eliminate similar vulnerabilities in other information systems (i.e., systemic weaknesses or deficiencies).</w:t>
-      </w:r>
-    </w:p>
-    <w:p>
-      <w:pPr>
-        <w:pStyle w:val="FirstParagraph"/>
-      </w:pPr>
-      <w:r>
-        <w:rPr>
-          <w:b/>
-        </w:rPr>
-        <w:t xml:space="preserve">Status:</w:t>
-      </w:r>
-      <w:r>
-        <w:t xml:space="preserve"> </w:t>
-      </w:r>
-      <w:r>
-        <w:t xml:space="preserve">Complete</w:t>
-      </w:r>
-    </w:p>
-    <w:p>
-      <w:pPr>
-        <w:pStyle w:val="Heading5"/>
-      </w:pPr>
-      <w:bookmarkStart w:id="47" w:name="aws-1"/>
-      <w:r>
-        <w:t xml:space="preserve">AWS</w:t>
-      </w:r>
-      <w:bookmarkEnd w:id="47"/>
-    </w:p>
-    <w:p>
-      <w:pPr>
-        <w:pStyle w:val="FirstParagraph"/>
-      </w:pPr>
-      <w:r>
-        <w:t xml:space="preserve">The system partially inherits this control from the FedRAMP Provisional ATO granted to the AWS Cloud dated 1 May 2013 for the following: vulnerability scanning.</w:t>
-      </w:r>
-    </w:p>
-    <w:p>
-      <w:pPr>
-        <w:pStyle w:val="Heading5"/>
-      </w:pPr>
-      <w:bookmarkStart w:id="48" w:name="project-9"/>
-      <w:r>
-        <w:t xml:space="preserve">Project</w:t>
-      </w:r>
-      <w:bookmarkEnd w:id="48"/>
-    </w:p>
-    <w:p>
-      <w:pPr>
-        <w:pStyle w:val="FirstParagraph"/>
-      </w:pPr>
-      <w:r>
-        <w:t xml:space="preserve">The Project uses vulnerability scanning software to document and determine risks to the system. These scans are being run on a regular basis and the results of these scans are being used to inform changes to the system and verify that security controls are working correctly. These scans are used to document the current state of the system, and to analyze security trends as changes are made over time.</w:t>
-      </w:r>
-    </w:p>
-    <w:p>
-      <w:pPr>
-        <w:pStyle w:val="Heading4"/>
-      </w:pPr>
-      <w:bookmarkStart w:id="49" w:name="a-2"/>
-      <w:r>
-        <w:t xml:space="preserve">a</w:t>
-      </w:r>
-      <w:bookmarkEnd w:id="49"/>
-    </w:p>
-    <w:p>
-      <w:pPr>
-        <w:pStyle w:val="Heading5"/>
-      </w:pPr>
-      <w:bookmarkStart w:id="50" w:name="civicactions-1"/>
-      <w:r>
-        <w:t xml:space="preserve">CivicActions</w:t>
-      </w:r>
-      <w:bookmarkEnd w:id="50"/>
-    </w:p>
-    <w:p>
-      <w:pPr>
-        <w:pStyle w:val="FirstParagraph"/>
-      </w:pPr>
-      <w:r>
-        <w:t xml:space="preserve">CivicActions Operations uses vulnerability scanning software to document and determine risks to the system. Operating system and application vulnerability scans include:</w:t>
-      </w:r>
-    </w:p>
-    <w:p>
-      <w:pPr>
         <w:pStyle w:val="Compact"/>
+      </w:pPr>
+      <w:r>
+        <w:t xml:space="preserve">Critical - Within 15 days of discovery (usually within 1 week))</w:t>
+      </w:r>
+    </w:p>
+    <w:p>
+      <w:pPr>
         <w:numPr>
-          <w:numId w:val="1002"/>
           <w:ilvl w:val="0"/>
+          <w:numId w:val="1003"/>
         </w:numPr>
-      </w:pPr>
-      <w:r>
-        <w:t xml:space="preserve">The CivicActions system environment employs the OpenSCAP scanner with the Red Hat STIG baseline to check for vulnerabilities.</w:t>
-      </w:r>
-    </w:p>
-    <w:p>
-      <w:pPr>
         <w:pStyle w:val="Compact"/>
+      </w:pPr>
+      <w:r>
+        <w:t xml:space="preserve">High - Within 30 days of discovery (usually within 1 week))</w:t>
+      </w:r>
+    </w:p>
+    <w:p>
+      <w:pPr>
         <w:numPr>
-          <w:numId w:val="1002"/>
           <w:ilvl w:val="0"/>
+          <w:numId w:val="1003"/>
         </w:numPr>
-      </w:pPr>
-      <w:r>
-        <w:t xml:space="preserve">The CivicActions application environment is tested by the penetration tester OWASP ZAP, an open-source web application security scanner to report on needed updates based on known flaws.</w:t>
-      </w:r>
-    </w:p>
-    <w:p>
-      <w:pPr>
-        <w:pStyle w:val="FirstParagraph"/>
-      </w:pPr>
-      <w:r>
-        <w:t xml:space="preserve">CivicActions Operations has automated the process to perform the scans on a monthly basis. The resulting reports list vulnerabilities and rank them by severity. These reports are stored on an audit server and are used to inform changes to the system and verify that security controls are working correctly. These scans are used to document the current state of the system, and to analyze security trends as changes are made over time.</w:t>
-      </w:r>
-    </w:p>
-    <w:p>
-      <w:pPr>
-        <w:pStyle w:val="Heading4"/>
-      </w:pPr>
-      <w:bookmarkStart w:id="51" w:name="b-2"/>
-      <w:r>
-        <w:t xml:space="preserve">b</w:t>
-      </w:r>
-      <w:bookmarkEnd w:id="51"/>
-    </w:p>
-    <w:p>
-      <w:pPr>
-        <w:pStyle w:val="Heading5"/>
-      </w:pPr>
-      <w:bookmarkStart w:id="52" w:name="civicactions-2"/>
-      <w:r>
-        <w:t xml:space="preserve">CivicActions</w:t>
-      </w:r>
-      <w:bookmarkEnd w:id="52"/>
-    </w:p>
-    <w:p>
-      <w:pPr>
-        <w:pStyle w:val="FirstParagraph"/>
-      </w:pPr>
-      <w:r>
-        <w:t xml:space="preserve">CivicActions uses the automated vulnerability scanning tools OpenSCAP and OWASP ZAP are interoperable with standard web browsers, the Open Source Ansible infrastructure provisioning system and other Open Source tools employed by CivicActions.</w:t>
-      </w:r>
-    </w:p>
-    <w:p>
-      <w:pPr>
-        <w:pStyle w:val="Heading4"/>
-      </w:pPr>
-      <w:bookmarkStart w:id="53" w:name="c-2"/>
-      <w:r>
-        <w:t xml:space="preserve">c</w:t>
-      </w:r>
-      <w:bookmarkEnd w:id="53"/>
-    </w:p>
-    <w:p>
-      <w:pPr>
-        <w:pStyle w:val="Heading5"/>
-      </w:pPr>
-      <w:bookmarkStart w:id="54" w:name="civicactions-3"/>
-      <w:r>
-        <w:t xml:space="preserve">CivicActions</w:t>
-      </w:r>
-      <w:bookmarkEnd w:id="54"/>
-    </w:p>
-    <w:p>
-      <w:pPr>
-        <w:pStyle w:val="FirstParagraph"/>
-      </w:pPr>
-      <w:r>
-        <w:t xml:space="preserve">The CivicActions Security Office reviews all vulnerabilities identified from automated scans and security assessments. Vulnerabilities found and deemed legitimate are assigned an impact rating and response time thought creation of an issue or ticket. The CivicActions Operations staff reviews current scans and compare with older scans to identify trends and to verify previous vulnerabilities have been mitigated.</w:t>
-      </w:r>
-    </w:p>
-    <w:p>
-      <w:pPr>
-        <w:pStyle w:val="Heading4"/>
-      </w:pPr>
-      <w:bookmarkStart w:id="55" w:name="d-1"/>
-      <w:r>
-        <w:t xml:space="preserve">d</w:t>
-      </w:r>
-      <w:bookmarkEnd w:id="55"/>
-    </w:p>
-    <w:p>
-      <w:pPr>
-        <w:pStyle w:val="Heading5"/>
-      </w:pPr>
-      <w:bookmarkStart w:id="56" w:name="civicactions-4"/>
-      <w:r>
-        <w:t xml:space="preserve">CivicActions</w:t>
-      </w:r>
-      <w:bookmarkEnd w:id="56"/>
-    </w:p>
-    <w:p>
-      <w:pPr>
-        <w:pStyle w:val="FirstParagraph"/>
-      </w:pPr>
-      <w:r>
-        <w:t xml:space="preserve">Identified and reported vulnerabilities are assigned an impact rating and response time by CivicActions’ Security Office and must be remediated according to the following time requirements:</w:t>
-      </w:r>
-    </w:p>
-    <w:p>
-      <w:pPr>
         <w:pStyle w:val="Compact"/>
+      </w:pPr>
+      <w:r>
+        <w:t xml:space="preserve">Moderate - Within 90 days of discovery (usually within 2 weeks)</w:t>
+      </w:r>
+    </w:p>
+    <w:p>
+      <w:pPr>
         <w:numPr>
+          <w:ilvl w:val="0"/>
           <w:numId w:val="1003"/>
-          <w:ilvl w:val="0"/>
         </w:numPr>
-      </w:pPr>
-      <w:r>
-        <w:t xml:space="preserve">High - Within 30 days of discovery (usually within 1 week))</w:t>
-      </w:r>
-    </w:p>
-    <w:p>
-      <w:pPr>
         <w:pStyle w:val="Compact"/>
-        <w:numPr>
-          <w:numId w:val="1003"/>
-          <w:ilvl w:val="0"/>
-        </w:numPr>
-      </w:pPr>
-      <w:r>
-        <w:t xml:space="preserve">Moderate - Within 90 days of discovery (usually within 2 weeks)</w:t>
-      </w:r>
-    </w:p>
-    <w:p>
-      <w:pPr>
-        <w:pStyle w:val="Compact"/>
-        <w:numPr>
-          <w:numId w:val="1003"/>
-          <w:ilvl w:val="0"/>
-        </w:numPr>
-      </w:pPr>
-      <w:r>
-        <w:t xml:space="preserve">Low - Within 240 days of discovery</w:t>
+      </w:pPr>
+      <w:r>
+        <w:t xml:space="preserve">Low - Within 180 days of discovery</w:t>
       </w:r>
     </w:p>
     <w:p>
@@ -1175,109 +1187,6 @@
 <file path=word/numbering.xml><?xml version="1.0" encoding="utf-8"?>
 <w:numbering xmlns:w="http://schemas.openxmlformats.org/wordprocessingml/2006/main">
   <w:abstractNum w:abstractNumId="990">
-    <w:nsid w:val="170cd2de"/>
-    <w:multiLevelType w:val="multilevel"/>
-    <w:lvl w:ilvl="0">
-      <w:numFmt w:val="bullet"/>
-      <w:lvlText w:val=" "/>
-      <w:lvlJc w:val="left"/>
-      <w:pPr>
-        <w:tabs>
-          <w:tab w:val="num" w:pos="0"/>
-        </w:tabs>
-        <w:ind w:left="480" w:hanging="480"/>
-      </w:pPr>
-    </w:lvl>
-    <w:lvl w:ilvl="1">
-      <w:numFmt w:val="bullet"/>
-      <w:lvlText w:val=" "/>
-      <w:lvlJc w:val="left"/>
-      <w:pPr>
-        <w:tabs>
-          <w:tab w:val="num" w:pos="720"/>
-        </w:tabs>
-        <w:ind w:left="1200" w:hanging="480"/>
-      </w:pPr>
-    </w:lvl>
-    <w:lvl w:ilvl="2">
-      <w:numFmt w:val="bullet"/>
-      <w:lvlText w:val=" "/>
-      <w:lvlJc w:val="left"/>
-      <w:pPr>
-        <w:tabs>
-          <w:tab w:val="num" w:pos="1440"/>
-        </w:tabs>
-        <w:ind w:left="1920" w:hanging="480"/>
-      </w:pPr>
-    </w:lvl>
-    <w:lvl w:ilvl="3">
-      <w:numFmt w:val="bullet"/>
-      <w:lvlText w:val=" "/>
-      <w:lvlJc w:val="left"/>
-      <w:pPr>
-        <w:tabs>
-          <w:tab w:val="num" w:pos="2160"/>
-        </w:tabs>
-        <w:ind w:left="2640" w:hanging="480"/>
-      </w:pPr>
-    </w:lvl>
-    <w:lvl w:ilvl="4">
-      <w:numFmt w:val="bullet"/>
-      <w:lvlText w:val=" "/>
-      <w:lvlJc w:val="left"/>
-      <w:pPr>
-        <w:tabs>
-          <w:tab w:val="num" w:pos="2880"/>
-        </w:tabs>
-        <w:ind w:left="3360" w:hanging="480"/>
-      </w:pPr>
-    </w:lvl>
-    <w:lvl w:ilvl="5">
-      <w:numFmt w:val="bullet"/>
-      <w:lvlText w:val=" "/>
-      <w:lvlJc w:val="left"/>
-      <w:pPr>
-        <w:tabs>
-          <w:tab w:val="num" w:pos="3600"/>
-        </w:tabs>
-        <w:ind w:left="4080" w:hanging="480"/>
-      </w:pPr>
-    </w:lvl>
-    <w:lvl w:ilvl="6">
-      <w:numFmt w:val="bullet"/>
-      <w:lvlText w:val=" "/>
-      <w:lvlJc w:val="left"/>
-      <w:pPr>
-        <w:tabs>
-          <w:tab w:val="num" w:pos="4320"/>
-        </w:tabs>
-        <w:ind w:left="4800" w:hanging="480"/>
-      </w:pPr>
-    </w:lvl>
-    <w:lvl w:ilvl="7">
-      <w:numFmt w:val="bullet"/>
-      <w:lvlText w:val=" "/>
-      <w:lvlJc w:val="left"/>
-      <w:pPr>
-        <w:tabs>
-          <w:tab w:val="num" w:pos="5040"/>
-        </w:tabs>
-        <w:ind w:left="5520" w:hanging="480"/>
-      </w:pPr>
-    </w:lvl>
-    <w:lvl w:ilvl="8">
-      <w:numFmt w:val="bullet"/>
-      <w:lvlText w:val=" "/>
-      <w:lvlJc w:val="left"/>
-      <w:pPr>
-        <w:tabs>
-          <w:tab w:val="num" w:pos="5760"/>
-        </w:tabs>
-        <w:ind w:left="6240" w:hanging="480"/>
-      </w:pPr>
-    </w:lvl>
-  </w:abstractNum>
-  <w:abstractNum w:abstractNumId="990">
     <w:nsid w:val="2c1ae401"/>
     <w:multiLevelType w:val="multilevel"/>
     <w:lvl w:ilvl="0">
@@ -1483,9 +1392,6 @@
       </w:pPr>
     </w:lvl>
   </w:abstractNum>
-  <w:num w:numId="1000">
-    <w:abstractNumId w:val="990"/>
-  </w:num>
   <w:num w:numId="1000">
     <w:abstractNumId w:val="990"/>
   </w:num>
@@ -1641,7 +1547,7 @@
       <w:rFonts w:asciiTheme="majorHAnsi" w:eastAsiaTheme="majorEastAsia" w:hAnsiTheme="majorHAnsi" w:cstheme="majorBidi"/>
       <w:b/>
       <w:bCs/>
-      <w:color w:val="345A8A" w:themeColor="accent1" w:themeShade="B5"/>
+      <w:color w:val="4F81BD" w:themeColor="accent1"/>
       <w:sz w:val="32"/>
       <w:szCs w:val="32"/>
     </w:rPr>
@@ -1664,8 +1570,8 @@
       <w:b/>
       <w:bCs/>
       <w:color w:val="4F81BD" w:themeColor="accent1"/>
-      <w:sz w:val="32"/>
-      <w:szCs w:val="32"/>
+      <w:sz w:val="28"/>
+      <w:szCs w:val="28"/>
     </w:rPr>
   </w:style>
   <w:style w:type="paragraph" w:styleId="Heading3">
@@ -1686,8 +1592,8 @@
       <w:b/>
       <w:bCs/>
       <w:color w:val="4F81BD" w:themeColor="accent1"/>
-      <w:sz w:val="28"/>
-      <w:szCs w:val="28"/>
+      <w:sz w:val="24"/>
+      <w:szCs w:val="24"/>
     </w:rPr>
   </w:style>
   <w:style w:type="paragraph" w:styleId="Heading4">
@@ -1705,7 +1611,7 @@
     </w:pPr>
     <w:rPr>
       <w:rFonts w:asciiTheme="majorHAnsi" w:eastAsiaTheme="majorEastAsia" w:hAnsiTheme="majorHAnsi" w:cstheme="majorBidi"/>
-      <w:b/>
+      <w:i/>
       <w:bCs/>
       <w:color w:val="4F81BD" w:themeColor="accent1"/>
       <w:sz w:val="24"/>
@@ -1727,7 +1633,6 @@
     </w:pPr>
     <w:rPr>
       <w:rFonts w:asciiTheme="majorHAnsi" w:eastAsiaTheme="majorEastAsia" w:hAnsiTheme="majorHAnsi" w:cstheme="majorBidi"/>
-      <w:i/>
       <w:iCs/>
       <w:color w:val="4F81BD" w:themeColor="accent1"/>
       <w:sz w:val="24"/>
@@ -1823,14 +1728,8 @@
     <w:qFormat/>
     <w:pPr>
       <w:spacing w:before="100" w:after="100"/>
-      <w:ind w:firstLine="0"/>
+      <w:ind w:firstLine="0" w:left="480" w:right="480"/>
     </w:pPr>
-    <w:rPr>
-      <w:rFonts w:asciiTheme="majorHAnsi" w:eastAsiaTheme="majorEastAsia" w:hAnsiTheme="majorHAnsi" w:cstheme="majorBidi"/>
-      <w:bCs/>
-      <w:sz w:val="20"/>
-      <w:szCs w:val="20"/>
-    </w:rPr>
   </w:style>
   <w:style w:type="paragraph" w:styleId="FootnoteText">
     <w:name w:val="Footnote Text"/>

</xml_diff>

<commit_message>
RA-5 False positive findings are documented
</commit_message>
<xml_diff>
--- a/docx/RA.docx
+++ b/docx/RA.docx
@@ -1049,7 +1049,25 @@
         <w:pStyle w:val="FirstParagraph"/>
       </w:pPr>
       <w:r>
-        <w:t xml:space="preserve">The CivicActions Security Office reviews all vulnerabilities identified from automated scans and security assessments. Vulnerabilities found and deemed legitimate are assigned an impact rating and response time thought creation of an issue or ticket. The CivicActions Operations staff reviews current scans and compare with older scans to identify trends and to verify previous vulnerabilities have been mitigated.</w:t>
+        <w:t xml:space="preserve">The CivicActions Security Office reviews all vulnerabilities identified from automated scans and security assessments.</w:t>
+      </w:r>
+      <w:r>
+        <w:t xml:space="preserve"> </w:t>
+      </w:r>
+      <w:r>
+        <w:t xml:space="preserve">“</w:t>
+      </w:r>
+      <w:r>
+        <w:t xml:space="preserve">False positive</w:t>
+      </w:r>
+      <w:r>
+        <w:t xml:space="preserve">”</w:t>
+      </w:r>
+      <w:r>
+        <w:t xml:space="preserve"> </w:t>
+      </w:r>
+      <w:r>
+        <w:t xml:space="preserve">findings are documented and may be tailored out. Vulnerabilities found and deemed legitimate are assigned an impact rating and response time thought creation of an issue or ticket. The CivicActions Operations staff reviews current scans and compare with older scans to identify trends and to verify previous vulnerabilities have been mitigated.</w:t>
       </w:r>
     </w:p>
     <w:p>

</xml_diff>